<commit_message>
Cập nhật lại bìa
đổi chử viết tắt thành viết bình thường
</commit_message>
<xml_diff>
--- a/docs/design/NL04_BiaNL.docx
+++ b/docs/design/NL04_BiaNL.docx
@@ -31,7 +31,7 @@
         <mc:AlternateContent>
           <mc:Choice Requires="wps">
             <w:drawing>
-              <wp:anchor distT="0" distB="0" distL="114300" distR="114300" simplePos="0" relativeHeight="251659264" behindDoc="1" locked="0" layoutInCell="1" allowOverlap="1" wp14:anchorId="30F4BA51" wp14:editId="379C7A49">
+              <wp:anchor distT="0" distB="0" distL="114300" distR="114300" simplePos="0" relativeHeight="251659264" behindDoc="1" locked="0" layoutInCell="1" allowOverlap="1" wp14:anchorId="6E0735CA" wp14:editId="25A77009">
                 <wp:simplePos x="0" y="0"/>
                 <wp:positionH relativeFrom="column">
                   <wp:posOffset>0</wp:posOffset>
@@ -89,7 +89,7 @@
           </mc:Choice>
           <mc:Fallback>
             <w:pict>
-              <v:rect w14:anchorId="050376AF" id="Rectangle 2" o:spid="_x0000_s1026" style="position:absolute;margin-left:0;margin-top:-13.6pt;width:468pt;height:10in;z-index:-251657216;visibility:visible;mso-wrap-style:square;mso-width-percent:0;mso-height-percent:0;mso-wrap-distance-left:9pt;mso-wrap-distance-top:0;mso-wrap-distance-right:9pt;mso-wrap-distance-bottom:0;mso-position-horizontal:absolute;mso-position-horizontal-relative:text;mso-position-vertical:absolute;mso-position-vertical-relative:text;mso-width-percent:0;mso-height-percent:0;mso-width-relative:page;mso-height-relative:page;v-text-anchor:top" o:gfxdata="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" strokecolor="navy" strokeweight="6pt">
+              <v:rect w14:anchorId="1C61A68A" id="Rectangle 2" o:spid="_x0000_s1026" style="position:absolute;margin-left:0;margin-top:-13.6pt;width:468pt;height:10in;z-index:-251657216;visibility:visible;mso-wrap-style:square;mso-width-percent:0;mso-height-percent:0;mso-wrap-distance-left:9pt;mso-wrap-distance-top:0;mso-wrap-distance-right:9pt;mso-wrap-distance-bottom:0;mso-position-horizontal:absolute;mso-position-horizontal-relative:text;mso-position-vertical:absolute;mso-position-vertical-relative:text;mso-width-percent:0;mso-height-percent:0;mso-width-relative:page;mso-height-relative:page;v-text-anchor:top" o:gfxdata="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" strokecolor="navy" strokeweight="6pt">
                 <v:stroke linestyle="thickBetweenThin"/>
               </v:rect>
             </w:pict>
@@ -149,7 +149,15 @@
           <w:sz w:val="26"/>
           <w:szCs w:val="26"/>
         </w:rPr>
-        <w:t>KHOA CNTT&amp;TT</w:t>
+        <w:t xml:space="preserve">KHOA </w:t>
+      </w:r>
+      <w:r>
+        <w:rPr>
+          <w:b/>
+          <w:sz w:val="26"/>
+          <w:szCs w:val="26"/>
+        </w:rPr>
+        <w:t>CÔNG NGHỆ THÔNG TIN VÀ TRUYỀN THÔNG</w:t>
       </w:r>
     </w:p>
     <w:p>

</xml_diff>

<commit_message>
Cập nhật bìa niên luận
</commit_message>
<xml_diff>
--- a/docs/design/NL04_BiaNL.docx
+++ b/docs/design/NL04_BiaNL.docx
@@ -21,7 +21,6 @@
           <w:szCs w:val="26"/>
         </w:rPr>
       </w:pPr>
-      <w:bookmarkStart w:id="0" w:name="_GoBack"/>
       <w:r>
         <w:rPr>
           <w:noProof/>
@@ -96,7 +95,6 @@
           </mc:Fallback>
         </mc:AlternateContent>
       </w:r>
-      <w:bookmarkEnd w:id="0"/>
       <w:r>
         <w:rPr>
           <w:b/>
@@ -278,7 +276,25 @@
           <w:sz w:val="28"/>
           <w:szCs w:val="28"/>
         </w:rPr>
-        <w:t>NIÊN LUẬN NGÀNH KỸ THUẬT PHẦN MỀM</w:t>
+        <w:t xml:space="preserve">NIÊN LUẬN NGÀNH </w:t>
+      </w:r>
+      <w:r>
+        <w:rPr>
+          <w:b/>
+          <w:bCs/>
+          <w:sz w:val="28"/>
+          <w:szCs w:val="28"/>
+        </w:rPr>
+        <w:t>CÔNG NGHỆ</w:t>
+      </w:r>
+      <w:r>
+        <w:rPr>
+          <w:b/>
+          <w:bCs/>
+          <w:sz w:val="28"/>
+          <w:szCs w:val="28"/>
+        </w:rPr>
+        <w:t xml:space="preserve"> PHẦN MỀM</w:t>
       </w:r>
     </w:p>
     <w:p>
@@ -515,7 +531,14 @@
           <w:sz w:val="26"/>
         </w:rPr>
         <w:tab/>
-        <w:t>1. Lương Đức Duy            1111283</w:t>
+        <w:t xml:space="preserve">1. </w:t>
+      </w:r>
+      <w:r>
+        <w:rPr>
+          <w:b/>
+          <w:sz w:val="26"/>
+        </w:rPr>
+        <w:t>Lương Đức Duy            1111280</w:t>
       </w:r>
     </w:p>
     <w:p>
@@ -568,7 +591,7 @@
           <w:sz w:val="26"/>
         </w:rPr>
         <w:tab/>
-        <w:t>2. Nguyễn Hoàng Đông    1111280</w:t>
+        <w:t>2. Nguyễn Hoàng Đông    1111283</w:t>
       </w:r>
     </w:p>
     <w:p>
@@ -631,6 +654,51 @@
     </w:p>
     <w:p>
       <w:pPr>
+        <w:ind w:left="720" w:firstLine="720"/>
+        <w:rPr>
+          <w:b/>
+          <w:sz w:val="26"/>
+        </w:rPr>
+      </w:pPr>
+    </w:p>
+    <w:p>
+      <w:pPr>
+        <w:ind w:left="720" w:firstLine="720"/>
+        <w:rPr>
+          <w:b/>
+          <w:sz w:val="26"/>
+        </w:rPr>
+      </w:pPr>
+    </w:p>
+    <w:p>
+      <w:pPr>
+        <w:ind w:left="720" w:firstLine="720"/>
+        <w:rPr>
+          <w:b/>
+          <w:sz w:val="26"/>
+        </w:rPr>
+      </w:pPr>
+    </w:p>
+    <w:p>
+      <w:pPr>
+        <w:ind w:left="720" w:firstLine="720"/>
+        <w:rPr>
+          <w:b/>
+          <w:sz w:val="26"/>
+        </w:rPr>
+      </w:pPr>
+    </w:p>
+    <w:p>
+      <w:pPr>
+        <w:ind w:left="720" w:firstLine="720"/>
+        <w:rPr>
+          <w:b/>
+          <w:sz w:val="26"/>
+        </w:rPr>
+      </w:pPr>
+    </w:p>
+    <w:p>
+      <w:pPr>
         <w:jc w:val="both"/>
         <w:rPr>
           <w:b/>
@@ -741,14 +809,8 @@
       </w:r>
     </w:p>
     <w:p>
-      <w:r>
-        <w:rPr>
-          <w:b/>
-          <w:sz w:val="28"/>
-          <w:szCs w:val="28"/>
-        </w:rPr>
-        <w:br w:type="page"/>
-      </w:r>
+      <w:bookmarkStart w:id="0" w:name="_GoBack"/>
+      <w:bookmarkEnd w:id="0"/>
     </w:p>
     <w:sectPr>
       <w:pgSz w:w="12240" w:h="15840"/>

</xml_diff>